<commit_message>
Read File Get Word Count Send to Excel (Date & Word Count)
</commit_message>
<xml_diff>
--- a/Hello_World.docx
+++ b/Hello_World.docx
@@ -22,6 +22,21 @@
       </w:r>
       <w:r>
         <w:t>love!</w:t>
+      </w:r>
+    </w:p>
+    <w:p>
+      <w:r>
+        <w:t>Let’s check how this works</w:t>
+      </w:r>
+    </w:p>
+    <w:p>
+      <w:r>
+        <w:t>‘OMG it’s you?!’</w:t>
+      </w:r>
+    </w:p>
+    <w:p>
+      <w:r>
+        <w:t>“hey hey hey!”</w:t>
       </w:r>
     </w:p>
     <w:sectPr>

</xml_diff>